<commit_message>
menos unario en doc
</commit_message>
<xml_diff>
--- a/doc/Especificación de Código.docx
+++ b/doc/Especificación de Código.docx
@@ -6005,8 +6005,6 @@
               </w:rPr>
               <w:t>expresión</w:t>
             </w:r>
-            <w:bookmarkStart w:id="0" w:name="_GoBack"/>
-            <w:bookmarkEnd w:id="0"/>
             <w:r>
               <w:rPr>
                 <w:rFonts w:ascii="Cambria" w:eastAsia="Times New Roman" w:hAnsi="Cambria"/>
@@ -6040,11 +6038,148 @@
           <w:tcPr>
             <w:tcW w:w="2538" w:type="dxa"/>
             <w:vMerge/>
+            <w:shd w:val="clear" w:color="auto" w:fill="auto"/>
+            <w:hideMark/>
+          </w:tcPr>
+          <w:p>
+            <w:pPr>
+              <w:rPr>
+                <w:rFonts w:ascii="Cambria" w:eastAsia="Times New Roman" w:hAnsi="Cambria"/>
+                <w:sz w:val="20"/>
+                <w:szCs w:val="20"/>
+              </w:rPr>
+            </w:pPr>
+          </w:p>
+        </w:tc>
+        <w:tc>
+          <w:tcPr>
+            <w:tcW w:w="7547" w:type="dxa"/>
+            <w:shd w:val="clear" w:color="auto" w:fill="auto"/>
+            <w:hideMark/>
+          </w:tcPr>
+          <w:p>
+            <w:pPr>
+              <w:rPr>
+                <w:rFonts w:ascii="Cambria" w:eastAsia="Times New Roman" w:hAnsi="Cambria"/>
+                <w:sz w:val="20"/>
+                <w:szCs w:val="20"/>
+              </w:rPr>
+            </w:pPr>
+            <w:r>
+              <w:rPr>
+                <w:rFonts w:ascii="Cambria" w:eastAsia="Times New Roman" w:hAnsi="Cambria"/>
+                <w:sz w:val="20"/>
+                <w:szCs w:val="20"/>
+              </w:rPr>
+              <w:t xml:space="preserve">valor </w:t>
+            </w:r>
+            <w:r>
+              <w:rPr>
+                <w:rFonts w:ascii="Cambria" w:eastAsia="Times New Roman" w:hAnsi="Cambria"/>
+                <w:sz w:val="20"/>
+                <w:szCs w:val="20"/>
+              </w:rPr>
+              <w:t>[[</w:t>
+            </w:r>
+            <w:r>
+              <w:rPr>
+                <w:rStyle w:val="nodo1"/>
+                <w:rFonts w:ascii="Cambria" w:eastAsia="Times New Roman" w:hAnsi="Cambria"/>
+                <w:sz w:val="20"/>
+                <w:szCs w:val="20"/>
+              </w:rPr>
+              <w:t>negacion</w:t>
+            </w:r>
+            <w:r>
+              <w:rPr>
+                <w:rFonts w:ascii="Cambria" w:eastAsia="Times New Roman" w:hAnsi="Cambria"/>
+                <w:sz w:val="20"/>
+                <w:szCs w:val="20"/>
+              </w:rPr>
+              <w:t xml:space="preserve">  →  </w:t>
+            </w:r>
+            <w:r>
+              <w:rPr>
+                <w:rStyle w:val="nombreatt1"/>
+                <w:rFonts w:ascii="Cambria" w:eastAsia="Times New Roman" w:hAnsi="Cambria"/>
+                <w:sz w:val="20"/>
+                <w:szCs w:val="20"/>
+              </w:rPr>
+              <w:t>expresion</w:t>
+            </w:r>
+            <w:r>
+              <w:rPr>
+                <w:rStyle w:val="tipo1"/>
+                <w:rFonts w:ascii="Cambria" w:eastAsia="Times New Roman" w:hAnsi="Cambria"/>
+                <w:sz w:val="20"/>
+                <w:szCs w:val="20"/>
+              </w:rPr>
+              <w:t>:expresion</w:t>
+            </w:r>
+            <w:r>
+              <w:rPr>
+                <w:rFonts w:ascii="Cambria" w:eastAsia="Times New Roman" w:hAnsi="Cambria"/>
+                <w:sz w:val="20"/>
+                <w:szCs w:val="20"/>
+              </w:rPr>
+              <w:t xml:space="preserve"> ]] = </w:t>
+            </w:r>
+          </w:p>
+          <w:p>
+            <w:pPr>
+              <w:ind w:left="708"/>
+              <w:rPr>
+                <w:rFonts w:ascii="Cambria" w:eastAsia="Times New Roman" w:hAnsi="Cambria"/>
+                <w:sz w:val="20"/>
+                <w:szCs w:val="20"/>
+              </w:rPr>
+            </w:pPr>
+            <w:r>
+              <w:rPr>
+                <w:rFonts w:ascii="Cambria" w:eastAsia="Times New Roman" w:hAnsi="Cambria"/>
+                <w:sz w:val="20"/>
+                <w:szCs w:val="20"/>
+              </w:rPr>
+              <w:t>valor[[expresion]]</w:t>
+            </w:r>
+          </w:p>
+          <w:p>
+            <w:pPr>
+              <w:ind w:left="708"/>
+              <w:rPr>
+                <w:rFonts w:ascii="Cambria" w:eastAsia="Times New Roman" w:hAnsi="Cambria"/>
+                <w:sz w:val="20"/>
+                <w:szCs w:val="20"/>
+              </w:rPr>
+            </w:pPr>
+            <w:r>
+              <w:rPr>
+                <w:rFonts w:ascii="Cambria" w:eastAsia="Times New Roman" w:hAnsi="Cambria"/>
+                <w:sz w:val="20"/>
+                <w:szCs w:val="20"/>
+              </w:rPr>
+              <w:t>NOT</w:t>
+            </w:r>
+            <w:r>
+              <w:rPr>
+                <w:rFonts w:ascii="Cambria" w:eastAsia="Times New Roman" w:hAnsi="Cambria"/>
+                <w:sz w:val="20"/>
+                <w:szCs w:val="20"/>
+              </w:rPr>
+              <w:br/>
+              <w:t> </w:t>
+            </w:r>
+          </w:p>
+        </w:tc>
+      </w:tr>
+      <w:tr>
+        <w:tc>
+          <w:tcPr>
+            <w:tcW w:w="2538" w:type="dxa"/>
             <w:tcBorders>
               <w:bottom w:val="single" w:sz="4" w:space="0" w:color="auto"/>
             </w:tcBorders>
             <w:shd w:val="clear" w:color="auto" w:fill="auto"/>
-            <w:hideMark/>
           </w:tcPr>
           <w:p>
             <w:pPr>
@@ -6063,40 +6198,28 @@
               <w:bottom w:val="single" w:sz="4" w:space="0" w:color="auto"/>
             </w:tcBorders>
             <w:shd w:val="clear" w:color="auto" w:fill="auto"/>
-            <w:hideMark/>
-          </w:tcPr>
-          <w:p>
-            <w:pPr>
-              <w:rPr>
-                <w:rFonts w:ascii="Cambria" w:eastAsia="Times New Roman" w:hAnsi="Cambria"/>
-                <w:sz w:val="20"/>
-                <w:szCs w:val="20"/>
-              </w:rPr>
-            </w:pPr>
-            <w:r>
-              <w:rPr>
-                <w:rFonts w:ascii="Cambria" w:eastAsia="Times New Roman" w:hAnsi="Cambria"/>
-                <w:sz w:val="20"/>
-                <w:szCs w:val="20"/>
-              </w:rPr>
-              <w:t xml:space="preserve">valor </w:t>
-            </w:r>
-            <w:r>
-              <w:rPr>
-                <w:rFonts w:ascii="Cambria" w:eastAsia="Times New Roman" w:hAnsi="Cambria"/>
-                <w:sz w:val="20"/>
-                <w:szCs w:val="20"/>
-              </w:rPr>
-              <w:t>[[</w:t>
+          </w:tcPr>
+          <w:p>
+            <w:pPr>
+              <w:rPr>
+                <w:rFonts w:ascii="Cambria" w:eastAsia="Times New Roman" w:hAnsi="Cambria"/>
+                <w:sz w:val="20"/>
+                <w:szCs w:val="20"/>
+              </w:rPr>
+            </w:pPr>
+            <w:r>
+              <w:rPr>
+                <w:rFonts w:ascii="Cambria" w:eastAsia="Times New Roman" w:hAnsi="Cambria"/>
+                <w:sz w:val="20"/>
+                <w:szCs w:val="20"/>
+              </w:rPr>
+              <w:t>valor [[</w:t>
             </w:r>
             <w:r>
               <w:rPr>
                 <w:rStyle w:val="nodo1"/>
-                <w:rFonts w:ascii="Cambria" w:eastAsia="Times New Roman" w:hAnsi="Cambria"/>
-                <w:sz w:val="20"/>
-                <w:szCs w:val="20"/>
-              </w:rPr>
-              <w:t>negacion</w:t>
+              </w:rPr>
+              <w:t>menosUnario</w:t>
             </w:r>
             <w:r>
               <w:rPr>
@@ -6148,6 +6271,24 @@
                 <w:sz w:val="20"/>
                 <w:szCs w:val="20"/>
               </w:rPr>
+              <w:t>PUSHi 0</w:t>
+            </w:r>
+          </w:p>
+          <w:p>
+            <w:pPr>
+              <w:ind w:left="708"/>
+              <w:rPr>
+                <w:rFonts w:ascii="Cambria" w:eastAsia="Times New Roman" w:hAnsi="Cambria"/>
+                <w:sz w:val="20"/>
+                <w:szCs w:val="20"/>
+              </w:rPr>
+            </w:pPr>
+            <w:r>
+              <w:rPr>
+                <w:rFonts w:ascii="Cambria" w:eastAsia="Times New Roman" w:hAnsi="Cambria"/>
+                <w:sz w:val="20"/>
+                <w:szCs w:val="20"/>
+              </w:rPr>
               <w:t>valor[[expresion]]</w:t>
             </w:r>
           </w:p>
@@ -6166,16 +6307,7 @@
                 <w:sz w:val="20"/>
                 <w:szCs w:val="20"/>
               </w:rPr>
-              <w:t>NOT</w:t>
-            </w:r>
-            <w:r>
-              <w:rPr>
-                <w:rFonts w:ascii="Cambria" w:eastAsia="Times New Roman" w:hAnsi="Cambria"/>
-                <w:sz w:val="20"/>
-                <w:szCs w:val="20"/>
-              </w:rPr>
-              <w:br/>
-              <w:t> </w:t>
+              <w:t>SUB</w:t>
             </w:r>
           </w:p>
         </w:tc>
@@ -6878,6 +7010,7 @@
                 <w:sz w:val="20"/>
                 <w:szCs w:val="20"/>
               </w:rPr>
+              <w:lastRenderedPageBreak/>
               <w:t>ADD</w:t>
             </w:r>
             <w:r>
@@ -7944,6 +8077,88 @@
               </w:rPr>
               <w:br/>
               <w:t> </w:t>
+            </w:r>
+          </w:p>
+        </w:tc>
+      </w:tr>
+      <w:tr>
+        <w:tc>
+          <w:tcPr>
+            <w:tcW w:w="2538" w:type="dxa"/>
+            <w:shd w:val="clear" w:color="auto" w:fill="auto"/>
+          </w:tcPr>
+          <w:p>
+            <w:pPr>
+              <w:rPr>
+                <w:rFonts w:ascii="Cambria" w:eastAsia="Times New Roman" w:hAnsi="Cambria"/>
+                <w:sz w:val="20"/>
+                <w:szCs w:val="20"/>
+              </w:rPr>
+            </w:pPr>
+          </w:p>
+        </w:tc>
+        <w:tc>
+          <w:tcPr>
+            <w:tcW w:w="7547" w:type="dxa"/>
+            <w:shd w:val="clear" w:color="auto" w:fill="auto"/>
+          </w:tcPr>
+          <w:p>
+            <w:pPr>
+              <w:rPr>
+                <w:rFonts w:ascii="Cambria" w:eastAsia="Times New Roman" w:hAnsi="Cambria"/>
+                <w:sz w:val="20"/>
+                <w:szCs w:val="20"/>
+              </w:rPr>
+            </w:pPr>
+            <w:r>
+              <w:rPr>
+                <w:rFonts w:ascii="Cambria" w:eastAsia="Times New Roman" w:hAnsi="Cambria"/>
+                <w:sz w:val="20"/>
+                <w:szCs w:val="20"/>
+              </w:rPr>
+              <w:t>dirección [[</w:t>
+            </w:r>
+            <w:r>
+              <w:rPr>
+                <w:rStyle w:val="nodo1"/>
+              </w:rPr>
+              <w:t>menosUnario</w:t>
+            </w:r>
+            <w:bookmarkStart w:id="0" w:name="_GoBack"/>
+            <w:bookmarkEnd w:id="0"/>
+            <w:r>
+              <w:rPr>
+                <w:rFonts w:ascii="Cambria" w:eastAsia="Times New Roman" w:hAnsi="Cambria"/>
+                <w:sz w:val="20"/>
+                <w:szCs w:val="20"/>
+              </w:rPr>
+              <w:t xml:space="preserve">  →  </w:t>
+            </w:r>
+            <w:r>
+              <w:rPr>
+                <w:rStyle w:val="nombreatt1"/>
+                <w:rFonts w:ascii="Cambria" w:eastAsia="Times New Roman" w:hAnsi="Cambria"/>
+                <w:sz w:val="20"/>
+                <w:szCs w:val="20"/>
+              </w:rPr>
+              <w:t>expresion</w:t>
+            </w:r>
+            <w:r>
+              <w:rPr>
+                <w:rStyle w:val="tipo1"/>
+                <w:rFonts w:ascii="Cambria" w:eastAsia="Times New Roman" w:hAnsi="Cambria"/>
+                <w:sz w:val="20"/>
+                <w:szCs w:val="20"/>
+              </w:rPr>
+              <w:t>:expresion</w:t>
+            </w:r>
+            <w:r>
+              <w:rPr>
+                <w:rFonts w:ascii="Cambria" w:eastAsia="Times New Roman" w:hAnsi="Cambria"/>
+                <w:sz w:val="20"/>
+                <w:szCs w:val="20"/>
+              </w:rPr>
+              <w:t> ]] =</w:t>
             </w:r>
           </w:p>
         </w:tc>

</xml_diff>